<commit_message>
Update 2. FIRST DRAFT SURVEY QUESTIONS.docx
some format changes
</commit_message>
<xml_diff>
--- a/Survey/2. FIRST DRAFT SURVEY QUESTIONS.docx
+++ b/Survey/2. FIRST DRAFT SURVEY QUESTIONS.docx
@@ -4,7 +4,7 @@
   <w:body>
     <w:p>
       <w:pPr>
-        <w:jc w:val="center"/>
+        <w:jc w:val="both"/>
         <w:rPr>
           <w:b/>
           <w:bCs/>
@@ -30,31 +30,18 @@
     </w:p>
     <w:p>
       <w:pPr>
-        <w:jc w:val="center"/>
-        <w:rPr>
-          <w:b/>
-          <w:bCs/>
-          <w:i/>
-          <w:iCs/>
-          <w:sz w:val="40"/>
-          <w:szCs w:val="40"/>
+        <w:jc w:val="both"/>
+        <w:rPr>
+          <w:sz w:val="24"/>
+          <w:szCs w:val="24"/>
+        </w:rPr>
+      </w:pPr>
+      <w:r>
+        <w:rPr>
+          <w:sz w:val="24"/>
+          <w:szCs w:val="24"/>
           <w:u w:val="single"/>
         </w:rPr>
-      </w:pPr>
-    </w:p>
-    <w:p>
-      <w:pPr>
-        <w:rPr>
-          <w:sz w:val="24"/>
-          <w:szCs w:val="24"/>
-        </w:rPr>
-      </w:pPr>
-      <w:r>
-        <w:rPr>
-          <w:sz w:val="24"/>
-          <w:szCs w:val="24"/>
-          <w:u w:val="single"/>
-        </w:rPr>
         <w:t>Program would like to collect data to create a central information system In which the student data will be gathered and used to acknowledge the problems and create an awareness to improve the student experience.</w:t>
       </w:r>
       <w:r>
@@ -77,6 +64,7 @@
     </w:p>
     <w:p>
       <w:pPr>
+        <w:jc w:val="both"/>
         <w:rPr>
           <w:sz w:val="24"/>
           <w:szCs w:val="24"/>
@@ -92,6 +80,7 @@
     </w:p>
     <w:p>
       <w:pPr>
+        <w:jc w:val="both"/>
         <w:rPr>
           <w:sz w:val="24"/>
           <w:szCs w:val="24"/>
@@ -107,6 +96,7 @@
     </w:p>
     <w:p>
       <w:pPr>
+        <w:jc w:val="both"/>
         <w:rPr>
           <w:sz w:val="24"/>
           <w:szCs w:val="24"/>
@@ -119,14 +109,6 @@
         </w:rPr>
         <w:t>ACCESS:</w:t>
       </w:r>
-    </w:p>
-    <w:p>
-      <w:pPr>
-        <w:rPr>
-          <w:sz w:val="24"/>
-          <w:szCs w:val="24"/>
-        </w:rPr>
-      </w:pPr>
     </w:p>
     <w:p>
       <w:pPr>
@@ -152,30 +134,39 @@
     </w:p>
     <w:p>
       <w:pPr>
+        <w:jc w:val="both"/>
+        <w:rPr>
+          <w:b/>
+          <w:bCs/>
+          <w:sz w:val="24"/>
+          <w:szCs w:val="24"/>
+          <w:u w:val="single"/>
+        </w:rPr>
+      </w:pPr>
+      <w:r>
+        <w:rPr>
+          <w:b/>
+          <w:bCs/>
+          <w:sz w:val="24"/>
+          <w:szCs w:val="24"/>
+          <w:u w:val="single"/>
+        </w:rPr>
+        <w:t xml:space="preserve">Description: </w:t>
+      </w:r>
+    </w:p>
+    <w:p>
+      <w:pPr>
         <w:pStyle w:val="ListParagraph"/>
         <w:numPr>
           <w:ilvl w:val="0"/>
-          <w:numId w:val="3"/>
+          <w:numId w:val="8"/>
         </w:numPr>
-        <w:rPr>
-          <w:sz w:val="24"/>
-          <w:szCs w:val="24"/>
-        </w:rPr>
-      </w:pPr>
-      <w:r>
-        <w:rPr>
-          <w:sz w:val="24"/>
-          <w:szCs w:val="24"/>
-        </w:rPr>
-        <w:t xml:space="preserve"> </w:t>
-      </w:r>
-      <w:r>
-        <w:rPr>
-          <w:sz w:val="24"/>
-          <w:szCs w:val="24"/>
-        </w:rPr>
-        <w:tab/>
-      </w:r>
+        <w:jc w:val="both"/>
+        <w:rPr>
+          <w:sz w:val="24"/>
+          <w:szCs w:val="24"/>
+        </w:rPr>
+      </w:pPr>
       <w:r>
         <w:rPr>
           <w:sz w:val="24"/>
@@ -189,27 +180,14 @@
         <w:pStyle w:val="ListParagraph"/>
         <w:numPr>
           <w:ilvl w:val="0"/>
-          <w:numId w:val="3"/>
+          <w:numId w:val="8"/>
         </w:numPr>
-        <w:rPr>
-          <w:sz w:val="24"/>
-          <w:szCs w:val="24"/>
-        </w:rPr>
-      </w:pPr>
-      <w:r>
-        <w:rPr>
-          <w:sz w:val="24"/>
-          <w:szCs w:val="24"/>
-        </w:rPr>
-        <w:t xml:space="preserve"> </w:t>
-      </w:r>
-      <w:r>
-        <w:rPr>
-          <w:sz w:val="24"/>
-          <w:szCs w:val="24"/>
-        </w:rPr>
-        <w:tab/>
-      </w:r>
+        <w:jc w:val="both"/>
+        <w:rPr>
+          <w:sz w:val="24"/>
+          <w:szCs w:val="24"/>
+        </w:rPr>
+      </w:pPr>
       <w:r>
         <w:rPr>
           <w:sz w:val="24"/>
@@ -223,8 +201,9 @@
         <w:pStyle w:val="ListParagraph"/>
         <w:numPr>
           <w:ilvl w:val="0"/>
-          <w:numId w:val="3"/>
+          <w:numId w:val="8"/>
         </w:numPr>
+        <w:jc w:val="both"/>
         <w:rPr>
           <w:b/>
           <w:bCs/>
@@ -238,14 +217,6 @@
           <w:sz w:val="24"/>
           <w:szCs w:val="24"/>
         </w:rPr>
-        <w:t xml:space="preserve"> </w:t>
-      </w:r>
-      <w:r>
-        <w:rPr>
-          <w:sz w:val="24"/>
-          <w:szCs w:val="24"/>
-        </w:rPr>
-        <w:tab/>
         <w:t>What is your country of origin?</w:t>
       </w:r>
     </w:p>
@@ -254,8 +225,9 @@
         <w:pStyle w:val="ListParagraph"/>
         <w:numPr>
           <w:ilvl w:val="0"/>
-          <w:numId w:val="3"/>
+          <w:numId w:val="8"/>
         </w:numPr>
+        <w:jc w:val="both"/>
         <w:rPr>
           <w:b/>
           <w:bCs/>
@@ -269,14 +241,6 @@
           <w:sz w:val="24"/>
           <w:szCs w:val="24"/>
         </w:rPr>
-        <w:t xml:space="preserve"> </w:t>
-      </w:r>
-      <w:r>
-        <w:rPr>
-          <w:sz w:val="24"/>
-          <w:szCs w:val="24"/>
-        </w:rPr>
-        <w:tab/>
         <w:t>Which state are you from?</w:t>
       </w:r>
     </w:p>
@@ -285,8 +249,9 @@
         <w:pStyle w:val="ListParagraph"/>
         <w:numPr>
           <w:ilvl w:val="0"/>
-          <w:numId w:val="3"/>
+          <w:numId w:val="8"/>
         </w:numPr>
+        <w:jc w:val="both"/>
         <w:rPr>
           <w:b/>
           <w:bCs/>
@@ -300,14 +265,6 @@
           <w:sz w:val="24"/>
           <w:szCs w:val="24"/>
         </w:rPr>
-        <w:t xml:space="preserve"> </w:t>
-      </w:r>
-      <w:r>
-        <w:rPr>
-          <w:sz w:val="24"/>
-          <w:szCs w:val="24"/>
-        </w:rPr>
-        <w:tab/>
         <w:t>What age group do you belong to?</w:t>
       </w:r>
     </w:p>
@@ -316,8 +273,9 @@
         <w:pStyle w:val="ListParagraph"/>
         <w:numPr>
           <w:ilvl w:val="0"/>
-          <w:numId w:val="3"/>
+          <w:numId w:val="8"/>
         </w:numPr>
+        <w:jc w:val="both"/>
         <w:rPr>
           <w:b/>
           <w:bCs/>
@@ -331,14 +289,6 @@
           <w:sz w:val="24"/>
           <w:szCs w:val="24"/>
         </w:rPr>
-        <w:t xml:space="preserve"> </w:t>
-      </w:r>
-      <w:r>
-        <w:rPr>
-          <w:sz w:val="24"/>
-          <w:szCs w:val="24"/>
-        </w:rPr>
-        <w:tab/>
         <w:t>What gender do you identify as?</w:t>
       </w:r>
     </w:p>
@@ -347,8 +297,9 @@
         <w:pStyle w:val="ListParagraph"/>
         <w:numPr>
           <w:ilvl w:val="0"/>
-          <w:numId w:val="3"/>
+          <w:numId w:val="8"/>
         </w:numPr>
+        <w:jc w:val="both"/>
         <w:rPr>
           <w:b/>
           <w:bCs/>
@@ -357,20 +308,6 @@
           <w:u w:val="single"/>
         </w:rPr>
       </w:pPr>
-      <w:r>
-        <w:rPr>
-          <w:sz w:val="24"/>
-          <w:szCs w:val="24"/>
-        </w:rPr>
-        <w:t xml:space="preserve"> </w:t>
-      </w:r>
-      <w:r>
-        <w:rPr>
-          <w:sz w:val="24"/>
-          <w:szCs w:val="24"/>
-        </w:rPr>
-        <w:tab/>
-      </w:r>
       <w:r>
         <w:rPr>
           <w:sz w:val="24"/>
@@ -384,27 +321,14 @@
         <w:pStyle w:val="ListParagraph"/>
         <w:numPr>
           <w:ilvl w:val="0"/>
-          <w:numId w:val="3"/>
+          <w:numId w:val="8"/>
         </w:numPr>
-        <w:rPr>
-          <w:sz w:val="24"/>
-          <w:szCs w:val="24"/>
-        </w:rPr>
-      </w:pPr>
-      <w:r>
-        <w:rPr>
-          <w:sz w:val="24"/>
-          <w:szCs w:val="24"/>
-        </w:rPr>
-        <w:t xml:space="preserve"> </w:t>
-      </w:r>
-      <w:r>
-        <w:rPr>
-          <w:sz w:val="24"/>
-          <w:szCs w:val="24"/>
-        </w:rPr>
-        <w:tab/>
-      </w:r>
+        <w:jc w:val="both"/>
+        <w:rPr>
+          <w:sz w:val="24"/>
+          <w:szCs w:val="24"/>
+        </w:rPr>
+      </w:pPr>
       <w:r>
         <w:rPr>
           <w:sz w:val="24"/>
@@ -418,8 +342,9 @@
         <w:pStyle w:val="ListParagraph"/>
         <w:numPr>
           <w:ilvl w:val="0"/>
-          <w:numId w:val="3"/>
+          <w:numId w:val="8"/>
         </w:numPr>
+        <w:jc w:val="both"/>
         <w:rPr>
           <w:b/>
           <w:bCs/>
@@ -433,14 +358,6 @@
           <w:sz w:val="24"/>
           <w:szCs w:val="24"/>
         </w:rPr>
-        <w:t xml:space="preserve"> </w:t>
-      </w:r>
-      <w:r>
-        <w:rPr>
-          <w:sz w:val="24"/>
-          <w:szCs w:val="24"/>
-        </w:rPr>
-        <w:tab/>
         <w:t>Do you have any prior work experience?</w:t>
       </w:r>
     </w:p>
@@ -449,47 +366,20 @@
         <w:pStyle w:val="ListParagraph"/>
         <w:numPr>
           <w:ilvl w:val="0"/>
-          <w:numId w:val="3"/>
+          <w:numId w:val="8"/>
         </w:numPr>
-        <w:rPr>
-          <w:sz w:val="24"/>
-          <w:szCs w:val="24"/>
-        </w:rPr>
-      </w:pPr>
-      <w:r>
-        <w:rPr>
-          <w:sz w:val="24"/>
-          <w:szCs w:val="24"/>
-        </w:rPr>
-        <w:t xml:space="preserve">  </w:t>
-      </w:r>
-      <w:r>
-        <w:rPr>
-          <w:sz w:val="24"/>
-          <w:szCs w:val="24"/>
-        </w:rPr>
-        <w:tab/>
-      </w:r>
-      <w:r>
-        <w:rPr>
-          <w:sz w:val="24"/>
-          <w:szCs w:val="24"/>
-        </w:rPr>
-        <w:t xml:space="preserve">If you answered "Yes" to the previous question, how many years of experience </w:t>
-      </w:r>
-      <w:r>
-        <w:rPr>
-          <w:sz w:val="24"/>
-          <w:szCs w:val="24"/>
-        </w:rPr>
-        <w:t xml:space="preserve">  </w:t>
-      </w:r>
-      <w:r>
-        <w:rPr>
-          <w:sz w:val="24"/>
-          <w:szCs w:val="24"/>
-        </w:rPr>
-        <w:t>do you have?</w:t>
+        <w:jc w:val="both"/>
+        <w:rPr>
+          <w:sz w:val="24"/>
+          <w:szCs w:val="24"/>
+        </w:rPr>
+      </w:pPr>
+      <w:r>
+        <w:rPr>
+          <w:sz w:val="24"/>
+          <w:szCs w:val="24"/>
+        </w:rPr>
+        <w:t>If you answered "Yes" to the previous question, how many years of experience   do you have?</w:t>
       </w:r>
     </w:p>
     <w:p>
@@ -497,27 +387,14 @@
         <w:pStyle w:val="ListParagraph"/>
         <w:numPr>
           <w:ilvl w:val="0"/>
-          <w:numId w:val="3"/>
+          <w:numId w:val="8"/>
         </w:numPr>
-        <w:rPr>
-          <w:sz w:val="24"/>
-          <w:szCs w:val="24"/>
-        </w:rPr>
-      </w:pPr>
-      <w:r>
-        <w:rPr>
-          <w:sz w:val="24"/>
-          <w:szCs w:val="24"/>
-        </w:rPr>
-        <w:t xml:space="preserve"> </w:t>
-      </w:r>
-      <w:r>
-        <w:rPr>
-          <w:sz w:val="24"/>
-          <w:szCs w:val="24"/>
-        </w:rPr>
-        <w:tab/>
-      </w:r>
+        <w:jc w:val="both"/>
+        <w:rPr>
+          <w:sz w:val="24"/>
+          <w:szCs w:val="24"/>
+        </w:rPr>
+      </w:pPr>
       <w:r>
         <w:rPr>
           <w:sz w:val="24"/>
@@ -550,7 +427,7 @@
     </w:p>
     <w:p>
       <w:pPr>
-        <w:jc w:val="center"/>
+        <w:jc w:val="both"/>
         <w:rPr>
           <w:b/>
           <w:bCs/>
@@ -559,26 +436,30 @@
           <w:u w:val="single"/>
         </w:rPr>
       </w:pPr>
+      <w:r>
+        <w:rPr>
+          <w:b/>
+          <w:bCs/>
+          <w:sz w:val="24"/>
+          <w:szCs w:val="24"/>
+          <w:u w:val="single"/>
+        </w:rPr>
+        <w:t xml:space="preserve">Description: </w:t>
+      </w:r>
     </w:p>
     <w:p>
       <w:pPr>
         <w:pStyle w:val="ListParagraph"/>
         <w:numPr>
           <w:ilvl w:val="0"/>
-          <w:numId w:val="4"/>
+          <w:numId w:val="9"/>
         </w:numPr>
-        <w:rPr>
-          <w:sz w:val="24"/>
-          <w:szCs w:val="24"/>
-        </w:rPr>
-      </w:pPr>
-      <w:r>
-        <w:rPr>
-          <w:sz w:val="24"/>
-          <w:szCs w:val="24"/>
-        </w:rPr>
-        <w:t xml:space="preserve"> </w:t>
-      </w:r>
+        <w:jc w:val="both"/>
+        <w:rPr>
+          <w:sz w:val="24"/>
+          <w:szCs w:val="24"/>
+        </w:rPr>
+      </w:pPr>
       <w:r>
         <w:rPr>
           <w:sz w:val="24"/>
@@ -606,8 +487,9 @@
         <w:pStyle w:val="ListParagraph"/>
         <w:numPr>
           <w:ilvl w:val="0"/>
-          <w:numId w:val="4"/>
+          <w:numId w:val="9"/>
         </w:numPr>
+        <w:jc w:val="both"/>
         <w:rPr>
           <w:sz w:val="24"/>
           <w:szCs w:val="24"/>
@@ -626,26 +508,34 @@
         <w:pStyle w:val="ListParagraph"/>
         <w:numPr>
           <w:ilvl w:val="0"/>
-          <w:numId w:val="4"/>
+          <w:numId w:val="9"/>
         </w:numPr>
-        <w:rPr>
-          <w:sz w:val="24"/>
-          <w:szCs w:val="24"/>
-        </w:rPr>
-      </w:pPr>
-      <w:r>
-        <w:rPr>
-          <w:sz w:val="24"/>
-          <w:szCs w:val="24"/>
-        </w:rPr>
-        <w:t xml:space="preserve"> </w:t>
-      </w:r>
-      <w:r>
-        <w:rPr>
-          <w:sz w:val="24"/>
-          <w:szCs w:val="24"/>
-        </w:rPr>
-        <w:t>Do you have a reliable mode of commute to the college?</w:t>
+        <w:jc w:val="both"/>
+        <w:rPr>
+          <w:sz w:val="24"/>
+          <w:szCs w:val="24"/>
+        </w:rPr>
+      </w:pPr>
+      <w:r>
+        <w:rPr>
+          <w:sz w:val="24"/>
+          <w:szCs w:val="24"/>
+        </w:rPr>
+        <w:t xml:space="preserve">Do you have a reliable mode of </w:t>
+      </w:r>
+      <w:r>
+        <w:rPr>
+          <w:sz w:val="24"/>
+          <w:szCs w:val="24"/>
+        </w:rPr>
+        <w:t>commuting</w:t>
+      </w:r>
+      <w:r>
+        <w:rPr>
+          <w:sz w:val="24"/>
+          <w:szCs w:val="24"/>
+        </w:rPr>
+        <w:t xml:space="preserve"> to the college?</w:t>
       </w:r>
     </w:p>
     <w:p>
@@ -653,8 +543,9 @@
         <w:pStyle w:val="ListParagraph"/>
         <w:numPr>
           <w:ilvl w:val="0"/>
-          <w:numId w:val="4"/>
+          <w:numId w:val="9"/>
         </w:numPr>
+        <w:jc w:val="both"/>
         <w:rPr>
           <w:sz w:val="24"/>
           <w:szCs w:val="24"/>
@@ -673,8 +564,9 @@
         <w:pStyle w:val="ListParagraph"/>
         <w:numPr>
           <w:ilvl w:val="0"/>
-          <w:numId w:val="4"/>
+          <w:numId w:val="9"/>
         </w:numPr>
+        <w:jc w:val="both"/>
         <w:rPr>
           <w:sz w:val="24"/>
           <w:szCs w:val="24"/>
@@ -690,6 +582,7 @@
     </w:p>
     <w:p>
       <w:pPr>
+        <w:jc w:val="both"/>
         <w:rPr>
           <w:sz w:val="24"/>
           <w:szCs w:val="24"/>
@@ -715,24 +608,18 @@
           <w:szCs w:val="40"/>
           <w:u w:val="single"/>
         </w:rPr>
-        <w:t xml:space="preserve">COLLEGE &amp; WORK </w:t>
-      </w:r>
-    </w:p>
-    <w:p>
-      <w:pPr>
-        <w:rPr>
-          <w:sz w:val="24"/>
-          <w:szCs w:val="24"/>
-        </w:rPr>
-      </w:pPr>
+        <w:lastRenderedPageBreak/>
+        <w:t>COLLEGE &amp; WORK</w:t>
+      </w:r>
     </w:p>
     <w:p>
       <w:pPr>
         <w:pStyle w:val="ListParagraph"/>
         <w:numPr>
           <w:ilvl w:val="0"/>
-          <w:numId w:val="6"/>
+          <w:numId w:val="10"/>
         </w:numPr>
+        <w:jc w:val="both"/>
         <w:rPr>
           <w:sz w:val="24"/>
           <w:szCs w:val="24"/>
@@ -751,8 +638,9 @@
         <w:pStyle w:val="ListParagraph"/>
         <w:numPr>
           <w:ilvl w:val="0"/>
-          <w:numId w:val="6"/>
+          <w:numId w:val="10"/>
         </w:numPr>
+        <w:jc w:val="both"/>
         <w:rPr>
           <w:sz w:val="24"/>
           <w:szCs w:val="24"/>
@@ -771,8 +659,9 @@
         <w:pStyle w:val="ListParagraph"/>
         <w:numPr>
           <w:ilvl w:val="0"/>
-          <w:numId w:val="6"/>
+          <w:numId w:val="10"/>
         </w:numPr>
+        <w:jc w:val="both"/>
         <w:rPr>
           <w:sz w:val="24"/>
           <w:szCs w:val="24"/>
@@ -785,7 +674,6 @@
         </w:rPr>
         <w:t xml:space="preserve">Do you </w:t>
       </w:r>
-      <w:proofErr w:type="gramStart"/>
       <w:r>
         <w:rPr>
           <w:sz w:val="24"/>
@@ -793,7 +681,6 @@
         </w:rPr>
         <w:t>utilize</w:t>
       </w:r>
-      <w:proofErr w:type="gramEnd"/>
       <w:r>
         <w:rPr>
           <w:sz w:val="24"/>
@@ -806,14 +693,7 @@
           <w:sz w:val="24"/>
           <w:szCs w:val="24"/>
         </w:rPr>
-        <w:t xml:space="preserve"> services provided by </w:t>
-      </w:r>
-      <w:r>
-        <w:rPr>
-          <w:sz w:val="24"/>
-          <w:szCs w:val="24"/>
-        </w:rPr>
-        <w:t>college?</w:t>
+        <w:t xml:space="preserve"> services provided by college?</w:t>
       </w:r>
     </w:p>
     <w:p>
@@ -821,8 +701,9 @@
         <w:pStyle w:val="ListParagraph"/>
         <w:numPr>
           <w:ilvl w:val="0"/>
-          <w:numId w:val="6"/>
+          <w:numId w:val="10"/>
         </w:numPr>
+        <w:jc w:val="both"/>
         <w:rPr>
           <w:sz w:val="24"/>
           <w:szCs w:val="24"/>
@@ -841,8 +722,9 @@
         <w:pStyle w:val="ListParagraph"/>
         <w:numPr>
           <w:ilvl w:val="0"/>
-          <w:numId w:val="6"/>
+          <w:numId w:val="10"/>
         </w:numPr>
+        <w:jc w:val="both"/>
         <w:rPr>
           <w:sz w:val="24"/>
           <w:szCs w:val="24"/>
@@ -861,8 +743,9 @@
         <w:pStyle w:val="ListParagraph"/>
         <w:numPr>
           <w:ilvl w:val="0"/>
-          <w:numId w:val="6"/>
+          <w:numId w:val="10"/>
         </w:numPr>
+        <w:jc w:val="both"/>
         <w:rPr>
           <w:sz w:val="24"/>
           <w:szCs w:val="24"/>
@@ -881,40 +764,40 @@
         <w:pStyle w:val="ListParagraph"/>
         <w:numPr>
           <w:ilvl w:val="0"/>
-          <w:numId w:val="6"/>
+          <w:numId w:val="10"/>
         </w:numPr>
-        <w:rPr>
-          <w:sz w:val="24"/>
-          <w:szCs w:val="24"/>
-        </w:rPr>
-      </w:pPr>
-      <w:r>
-        <w:rPr>
-          <w:sz w:val="24"/>
-          <w:szCs w:val="24"/>
-        </w:rPr>
-        <w:t xml:space="preserve">Please </w:t>
-      </w:r>
-      <w:proofErr w:type="gramStart"/>
-      <w:r>
-        <w:rPr>
-          <w:sz w:val="24"/>
-          <w:szCs w:val="24"/>
-        </w:rPr>
-        <w:t>provide</w:t>
-      </w:r>
-      <w:proofErr w:type="gramEnd"/>
-      <w:r>
-        <w:rPr>
-          <w:sz w:val="24"/>
-          <w:szCs w:val="24"/>
-        </w:rPr>
-        <w:t xml:space="preserve"> any additional feedback, appreciation or suggestions regarding your experience.</w:t>
+        <w:jc w:val="both"/>
+        <w:rPr>
+          <w:sz w:val="24"/>
+          <w:szCs w:val="24"/>
+        </w:rPr>
+      </w:pPr>
+      <w:r>
+        <w:rPr>
+          <w:sz w:val="24"/>
+          <w:szCs w:val="24"/>
+        </w:rPr>
+        <w:t xml:space="preserve">Please provide any additional feedback, </w:t>
+      </w:r>
+      <w:r>
+        <w:rPr>
+          <w:sz w:val="24"/>
+          <w:szCs w:val="24"/>
+        </w:rPr>
+        <w:t>appreciation,</w:t>
+      </w:r>
+      <w:r>
+        <w:rPr>
+          <w:sz w:val="24"/>
+          <w:szCs w:val="24"/>
+        </w:rPr>
+        <w:t xml:space="preserve"> or suggestions regarding your experience.</w:t>
       </w:r>
     </w:p>
     <w:p>
       <w:pPr>
         <w:pStyle w:val="ListParagraph"/>
+        <w:jc w:val="both"/>
         <w:rPr>
           <w:sz w:val="24"/>
           <w:szCs w:val="24"/>
@@ -1192,6 +1075,208 @@
     </w:lvl>
   </w:abstractNum>
   <w:abstractNum w:abstractNumId="3" w15:restartNumberingAfterBreak="0">
+    <w:nsid w:val="208E1DBA"/>
+    <w:multiLevelType w:val="hybridMultilevel"/>
+    <w:tmpl w:val="4FAAAC34"/>
+    <w:lvl w:ilvl="0" w:tplc="04090001">
+      <w:start w:val="1"/>
+      <w:numFmt w:val="bullet"/>
+      <w:lvlText w:val=""/>
+      <w:lvlJc w:val="left"/>
+      <w:pPr>
+        <w:ind w:left="720" w:hanging="360"/>
+      </w:pPr>
+      <w:rPr>
+        <w:rFonts w:ascii="Symbol" w:hAnsi="Symbol" w:hint="default"/>
+      </w:rPr>
+    </w:lvl>
+    <w:lvl w:ilvl="1" w:tplc="04090003" w:tentative="1">
+      <w:start w:val="1"/>
+      <w:numFmt w:val="bullet"/>
+      <w:lvlText w:val="o"/>
+      <w:lvlJc w:val="left"/>
+      <w:pPr>
+        <w:ind w:left="1440" w:hanging="360"/>
+      </w:pPr>
+      <w:rPr>
+        <w:rFonts w:ascii="Courier New" w:hAnsi="Courier New" w:cs="Courier New" w:hint="default"/>
+      </w:rPr>
+    </w:lvl>
+    <w:lvl w:ilvl="2" w:tplc="04090005" w:tentative="1">
+      <w:start w:val="1"/>
+      <w:numFmt w:val="bullet"/>
+      <w:lvlText w:val=""/>
+      <w:lvlJc w:val="left"/>
+      <w:pPr>
+        <w:ind w:left="2160" w:hanging="360"/>
+      </w:pPr>
+      <w:rPr>
+        <w:rFonts w:ascii="Wingdings" w:hAnsi="Wingdings" w:hint="default"/>
+      </w:rPr>
+    </w:lvl>
+    <w:lvl w:ilvl="3" w:tplc="04090001" w:tentative="1">
+      <w:start w:val="1"/>
+      <w:numFmt w:val="bullet"/>
+      <w:lvlText w:val=""/>
+      <w:lvlJc w:val="left"/>
+      <w:pPr>
+        <w:ind w:left="2880" w:hanging="360"/>
+      </w:pPr>
+      <w:rPr>
+        <w:rFonts w:ascii="Symbol" w:hAnsi="Symbol" w:hint="default"/>
+      </w:rPr>
+    </w:lvl>
+    <w:lvl w:ilvl="4" w:tplc="04090003" w:tentative="1">
+      <w:start w:val="1"/>
+      <w:numFmt w:val="bullet"/>
+      <w:lvlText w:val="o"/>
+      <w:lvlJc w:val="left"/>
+      <w:pPr>
+        <w:ind w:left="3600" w:hanging="360"/>
+      </w:pPr>
+      <w:rPr>
+        <w:rFonts w:ascii="Courier New" w:hAnsi="Courier New" w:cs="Courier New" w:hint="default"/>
+      </w:rPr>
+    </w:lvl>
+    <w:lvl w:ilvl="5" w:tplc="04090005" w:tentative="1">
+      <w:start w:val="1"/>
+      <w:numFmt w:val="bullet"/>
+      <w:lvlText w:val=""/>
+      <w:lvlJc w:val="left"/>
+      <w:pPr>
+        <w:ind w:left="4320" w:hanging="360"/>
+      </w:pPr>
+      <w:rPr>
+        <w:rFonts w:ascii="Wingdings" w:hAnsi="Wingdings" w:hint="default"/>
+      </w:rPr>
+    </w:lvl>
+    <w:lvl w:ilvl="6" w:tplc="04090001" w:tentative="1">
+      <w:start w:val="1"/>
+      <w:numFmt w:val="bullet"/>
+      <w:lvlText w:val=""/>
+      <w:lvlJc w:val="left"/>
+      <w:pPr>
+        <w:ind w:left="5040" w:hanging="360"/>
+      </w:pPr>
+      <w:rPr>
+        <w:rFonts w:ascii="Symbol" w:hAnsi="Symbol" w:hint="default"/>
+      </w:rPr>
+    </w:lvl>
+    <w:lvl w:ilvl="7" w:tplc="04090003" w:tentative="1">
+      <w:start w:val="1"/>
+      <w:numFmt w:val="bullet"/>
+      <w:lvlText w:val="o"/>
+      <w:lvlJc w:val="left"/>
+      <w:pPr>
+        <w:ind w:left="5760" w:hanging="360"/>
+      </w:pPr>
+      <w:rPr>
+        <w:rFonts w:ascii="Courier New" w:hAnsi="Courier New" w:cs="Courier New" w:hint="default"/>
+      </w:rPr>
+    </w:lvl>
+    <w:lvl w:ilvl="8" w:tplc="04090005" w:tentative="1">
+      <w:start w:val="1"/>
+      <w:numFmt w:val="bullet"/>
+      <w:lvlText w:val=""/>
+      <w:lvlJc w:val="left"/>
+      <w:pPr>
+        <w:ind w:left="6480" w:hanging="360"/>
+      </w:pPr>
+      <w:rPr>
+        <w:rFonts w:ascii="Wingdings" w:hAnsi="Wingdings" w:hint="default"/>
+      </w:rPr>
+    </w:lvl>
+  </w:abstractNum>
+  <w:abstractNum w:abstractNumId="4" w15:restartNumberingAfterBreak="0">
+    <w:nsid w:val="48A826A4"/>
+    <w:multiLevelType w:val="hybridMultilevel"/>
+    <w:tmpl w:val="EFF2CF04"/>
+    <w:lvl w:ilvl="0" w:tplc="04090001">
+      <w:start w:val="1"/>
+      <w:numFmt w:val="bullet"/>
+      <w:lvlText w:val=""/>
+      <w:lvlJc w:val="left"/>
+      <w:pPr>
+        <w:ind w:left="720" w:hanging="360"/>
+      </w:pPr>
+      <w:rPr>
+        <w:rFonts w:ascii="Symbol" w:hAnsi="Symbol" w:hint="default"/>
+      </w:rPr>
+    </w:lvl>
+    <w:lvl w:ilvl="1" w:tplc="FFFFFFFF" w:tentative="1">
+      <w:start w:val="1"/>
+      <w:numFmt w:val="lowerLetter"/>
+      <w:lvlText w:val="%2."/>
+      <w:lvlJc w:val="left"/>
+      <w:pPr>
+        <w:ind w:left="1440" w:hanging="360"/>
+      </w:pPr>
+    </w:lvl>
+    <w:lvl w:ilvl="2" w:tplc="FFFFFFFF" w:tentative="1">
+      <w:start w:val="1"/>
+      <w:numFmt w:val="lowerRoman"/>
+      <w:lvlText w:val="%3."/>
+      <w:lvlJc w:val="right"/>
+      <w:pPr>
+        <w:ind w:left="2160" w:hanging="180"/>
+      </w:pPr>
+    </w:lvl>
+    <w:lvl w:ilvl="3" w:tplc="FFFFFFFF" w:tentative="1">
+      <w:start w:val="1"/>
+      <w:numFmt w:val="decimal"/>
+      <w:lvlText w:val="%4."/>
+      <w:lvlJc w:val="left"/>
+      <w:pPr>
+        <w:ind w:left="2880" w:hanging="360"/>
+      </w:pPr>
+    </w:lvl>
+    <w:lvl w:ilvl="4" w:tplc="FFFFFFFF" w:tentative="1">
+      <w:start w:val="1"/>
+      <w:numFmt w:val="lowerLetter"/>
+      <w:lvlText w:val="%5."/>
+      <w:lvlJc w:val="left"/>
+      <w:pPr>
+        <w:ind w:left="3600" w:hanging="360"/>
+      </w:pPr>
+    </w:lvl>
+    <w:lvl w:ilvl="5" w:tplc="FFFFFFFF" w:tentative="1">
+      <w:start w:val="1"/>
+      <w:numFmt w:val="lowerRoman"/>
+      <w:lvlText w:val="%6."/>
+      <w:lvlJc w:val="right"/>
+      <w:pPr>
+        <w:ind w:left="4320" w:hanging="180"/>
+      </w:pPr>
+    </w:lvl>
+    <w:lvl w:ilvl="6" w:tplc="FFFFFFFF" w:tentative="1">
+      <w:start w:val="1"/>
+      <w:numFmt w:val="decimal"/>
+      <w:lvlText w:val="%7."/>
+      <w:lvlJc w:val="left"/>
+      <w:pPr>
+        <w:ind w:left="5040" w:hanging="360"/>
+      </w:pPr>
+    </w:lvl>
+    <w:lvl w:ilvl="7" w:tplc="FFFFFFFF" w:tentative="1">
+      <w:start w:val="1"/>
+      <w:numFmt w:val="lowerLetter"/>
+      <w:lvlText w:val="%8."/>
+      <w:lvlJc w:val="left"/>
+      <w:pPr>
+        <w:ind w:left="5760" w:hanging="360"/>
+      </w:pPr>
+    </w:lvl>
+    <w:lvl w:ilvl="8" w:tplc="FFFFFFFF" w:tentative="1">
+      <w:start w:val="1"/>
+      <w:numFmt w:val="lowerRoman"/>
+      <w:lvlText w:val="%9."/>
+      <w:lvlJc w:val="right"/>
+      <w:pPr>
+        <w:ind w:left="6480" w:hanging="180"/>
+      </w:pPr>
+    </w:lvl>
+  </w:abstractNum>
+  <w:abstractNum w:abstractNumId="5" w15:restartNumberingAfterBreak="0">
     <w:nsid w:val="55A02470"/>
     <w:multiLevelType w:val="hybridMultilevel"/>
     <w:tmpl w:val="2C1A371E"/>
@@ -1277,7 +1362,96 @@
       </w:pPr>
     </w:lvl>
   </w:abstractNum>
-  <w:abstractNum w:abstractNumId="4" w15:restartNumberingAfterBreak="0">
+  <w:abstractNum w:abstractNumId="6" w15:restartNumberingAfterBreak="0">
+    <w:nsid w:val="57DE2171"/>
+    <w:multiLevelType w:val="hybridMultilevel"/>
+    <w:tmpl w:val="87ECDAAA"/>
+    <w:lvl w:ilvl="0" w:tplc="04090001">
+      <w:start w:val="1"/>
+      <w:numFmt w:val="bullet"/>
+      <w:lvlText w:val=""/>
+      <w:lvlJc w:val="left"/>
+      <w:pPr>
+        <w:ind w:left="720" w:hanging="360"/>
+      </w:pPr>
+      <w:rPr>
+        <w:rFonts w:ascii="Symbol" w:hAnsi="Symbol" w:hint="default"/>
+      </w:rPr>
+    </w:lvl>
+    <w:lvl w:ilvl="1" w:tplc="FFFFFFFF" w:tentative="1">
+      <w:start w:val="1"/>
+      <w:numFmt w:val="lowerLetter"/>
+      <w:lvlText w:val="%2."/>
+      <w:lvlJc w:val="left"/>
+      <w:pPr>
+        <w:ind w:left="1440" w:hanging="360"/>
+      </w:pPr>
+    </w:lvl>
+    <w:lvl w:ilvl="2" w:tplc="FFFFFFFF" w:tentative="1">
+      <w:start w:val="1"/>
+      <w:numFmt w:val="lowerRoman"/>
+      <w:lvlText w:val="%3."/>
+      <w:lvlJc w:val="right"/>
+      <w:pPr>
+        <w:ind w:left="2160" w:hanging="180"/>
+      </w:pPr>
+    </w:lvl>
+    <w:lvl w:ilvl="3" w:tplc="FFFFFFFF" w:tentative="1">
+      <w:start w:val="1"/>
+      <w:numFmt w:val="decimal"/>
+      <w:lvlText w:val="%4."/>
+      <w:lvlJc w:val="left"/>
+      <w:pPr>
+        <w:ind w:left="2880" w:hanging="360"/>
+      </w:pPr>
+    </w:lvl>
+    <w:lvl w:ilvl="4" w:tplc="FFFFFFFF" w:tentative="1">
+      <w:start w:val="1"/>
+      <w:numFmt w:val="lowerLetter"/>
+      <w:lvlText w:val="%5."/>
+      <w:lvlJc w:val="left"/>
+      <w:pPr>
+        <w:ind w:left="3600" w:hanging="360"/>
+      </w:pPr>
+    </w:lvl>
+    <w:lvl w:ilvl="5" w:tplc="FFFFFFFF" w:tentative="1">
+      <w:start w:val="1"/>
+      <w:numFmt w:val="lowerRoman"/>
+      <w:lvlText w:val="%6."/>
+      <w:lvlJc w:val="right"/>
+      <w:pPr>
+        <w:ind w:left="4320" w:hanging="180"/>
+      </w:pPr>
+    </w:lvl>
+    <w:lvl w:ilvl="6" w:tplc="FFFFFFFF" w:tentative="1">
+      <w:start w:val="1"/>
+      <w:numFmt w:val="decimal"/>
+      <w:lvlText w:val="%7."/>
+      <w:lvlJc w:val="left"/>
+      <w:pPr>
+        <w:ind w:left="5040" w:hanging="360"/>
+      </w:pPr>
+    </w:lvl>
+    <w:lvl w:ilvl="7" w:tplc="FFFFFFFF" w:tentative="1">
+      <w:start w:val="1"/>
+      <w:numFmt w:val="lowerLetter"/>
+      <w:lvlText w:val="%8."/>
+      <w:lvlJc w:val="left"/>
+      <w:pPr>
+        <w:ind w:left="5760" w:hanging="360"/>
+      </w:pPr>
+    </w:lvl>
+    <w:lvl w:ilvl="8" w:tplc="FFFFFFFF" w:tentative="1">
+      <w:start w:val="1"/>
+      <w:numFmt w:val="lowerRoman"/>
+      <w:lvlText w:val="%9."/>
+      <w:lvlJc w:val="right"/>
+      <w:pPr>
+        <w:ind w:left="6480" w:hanging="180"/>
+      </w:pPr>
+    </w:lvl>
+  </w:abstractNum>
+  <w:abstractNum w:abstractNumId="7" w15:restartNumberingAfterBreak="0">
     <w:nsid w:val="6F6F4C5E"/>
     <w:multiLevelType w:val="hybridMultilevel"/>
     <w:tmpl w:val="0F90783A"/>
@@ -1363,7 +1537,96 @@
       </w:pPr>
     </w:lvl>
   </w:abstractNum>
-  <w:abstractNum w:abstractNumId="5" w15:restartNumberingAfterBreak="0">
+  <w:abstractNum w:abstractNumId="8" w15:restartNumberingAfterBreak="0">
+    <w:nsid w:val="71E11567"/>
+    <w:multiLevelType w:val="hybridMultilevel"/>
+    <w:tmpl w:val="BC84C95A"/>
+    <w:lvl w:ilvl="0" w:tplc="04090001">
+      <w:start w:val="1"/>
+      <w:numFmt w:val="bullet"/>
+      <w:lvlText w:val=""/>
+      <w:lvlJc w:val="left"/>
+      <w:pPr>
+        <w:ind w:left="360" w:hanging="360"/>
+      </w:pPr>
+      <w:rPr>
+        <w:rFonts w:ascii="Symbol" w:hAnsi="Symbol" w:hint="default"/>
+      </w:rPr>
+    </w:lvl>
+    <w:lvl w:ilvl="1" w:tplc="FFFFFFFF">
+      <w:start w:val="1"/>
+      <w:numFmt w:val="lowerLetter"/>
+      <w:lvlText w:val="%2."/>
+      <w:lvlJc w:val="left"/>
+      <w:pPr>
+        <w:ind w:left="1080" w:hanging="360"/>
+      </w:pPr>
+    </w:lvl>
+    <w:lvl w:ilvl="2" w:tplc="FFFFFFFF" w:tentative="1">
+      <w:start w:val="1"/>
+      <w:numFmt w:val="lowerRoman"/>
+      <w:lvlText w:val="%3."/>
+      <w:lvlJc w:val="right"/>
+      <w:pPr>
+        <w:ind w:left="1800" w:hanging="180"/>
+      </w:pPr>
+    </w:lvl>
+    <w:lvl w:ilvl="3" w:tplc="FFFFFFFF" w:tentative="1">
+      <w:start w:val="1"/>
+      <w:numFmt w:val="decimal"/>
+      <w:lvlText w:val="%4."/>
+      <w:lvlJc w:val="left"/>
+      <w:pPr>
+        <w:ind w:left="2520" w:hanging="360"/>
+      </w:pPr>
+    </w:lvl>
+    <w:lvl w:ilvl="4" w:tplc="FFFFFFFF" w:tentative="1">
+      <w:start w:val="1"/>
+      <w:numFmt w:val="lowerLetter"/>
+      <w:lvlText w:val="%5."/>
+      <w:lvlJc w:val="left"/>
+      <w:pPr>
+        <w:ind w:left="3240" w:hanging="360"/>
+      </w:pPr>
+    </w:lvl>
+    <w:lvl w:ilvl="5" w:tplc="FFFFFFFF" w:tentative="1">
+      <w:start w:val="1"/>
+      <w:numFmt w:val="lowerRoman"/>
+      <w:lvlText w:val="%6."/>
+      <w:lvlJc w:val="right"/>
+      <w:pPr>
+        <w:ind w:left="3960" w:hanging="180"/>
+      </w:pPr>
+    </w:lvl>
+    <w:lvl w:ilvl="6" w:tplc="FFFFFFFF" w:tentative="1">
+      <w:start w:val="1"/>
+      <w:numFmt w:val="decimal"/>
+      <w:lvlText w:val="%7."/>
+      <w:lvlJc w:val="left"/>
+      <w:pPr>
+        <w:ind w:left="4680" w:hanging="360"/>
+      </w:pPr>
+    </w:lvl>
+    <w:lvl w:ilvl="7" w:tplc="FFFFFFFF" w:tentative="1">
+      <w:start w:val="1"/>
+      <w:numFmt w:val="lowerLetter"/>
+      <w:lvlText w:val="%8."/>
+      <w:lvlJc w:val="left"/>
+      <w:pPr>
+        <w:ind w:left="5400" w:hanging="360"/>
+      </w:pPr>
+    </w:lvl>
+    <w:lvl w:ilvl="8" w:tplc="FFFFFFFF" w:tentative="1">
+      <w:start w:val="1"/>
+      <w:numFmt w:val="lowerRoman"/>
+      <w:lvlText w:val="%9."/>
+      <w:lvlJc w:val="right"/>
+      <w:pPr>
+        <w:ind w:left="6120" w:hanging="180"/>
+      </w:pPr>
+    </w:lvl>
+  </w:abstractNum>
+  <w:abstractNum w:abstractNumId="9" w15:restartNumberingAfterBreak="0">
     <w:nsid w:val="7955063E"/>
     <w:multiLevelType w:val="hybridMultilevel"/>
     <w:tmpl w:val="B56C75CA"/>
@@ -1453,10 +1716,10 @@
     <w:abstractNumId w:val="2"/>
   </w:num>
   <w:num w:numId="2" w16cid:durableId="1775394033">
-    <w:abstractNumId w:val="3"/>
+    <w:abstractNumId w:val="5"/>
   </w:num>
   <w:num w:numId="3" w16cid:durableId="927733416">
-    <w:abstractNumId w:val="4"/>
+    <w:abstractNumId w:val="7"/>
   </w:num>
   <w:num w:numId="4" w16cid:durableId="2009356987">
     <w:abstractNumId w:val="0"/>
@@ -1465,7 +1728,19 @@
     <w:abstractNumId w:val="1"/>
   </w:num>
   <w:num w:numId="6" w16cid:durableId="569929400">
-    <w:abstractNumId w:val="5"/>
+    <w:abstractNumId w:val="9"/>
+  </w:num>
+  <w:num w:numId="7" w16cid:durableId="977496258">
+    <w:abstractNumId w:val="8"/>
+  </w:num>
+  <w:num w:numId="8" w16cid:durableId="336005174">
+    <w:abstractNumId w:val="3"/>
+  </w:num>
+  <w:num w:numId="9" w16cid:durableId="829562986">
+    <w:abstractNumId w:val="6"/>
+  </w:num>
+  <w:num w:numId="10" w16cid:durableId="654842290">
+    <w:abstractNumId w:val="4"/>
   </w:num>
 </w:numbering>
 </file>

</xml_diff>